<commit_message>
:recycle: Atualizando as horas da documentação da Sprint 09 - Task 045 (Tela de Produto)
</commit_message>
<xml_diff>
--- a/Documents/Sprint09_Task045_DesenvolverTelaDeProduto.docx
+++ b/Documents/Sprint09_Task045_DesenvolverTelaDeProduto.docx
@@ -775,7 +775,7 @@
               <w:spacing w:after="0" w:line="240" w:lineRule="auto"/>
             </w:pPr>
             <w:r>
-              <w:t>16</w:t>
+              <w:t>20</w:t>
             </w:r>
           </w:p>
         </w:tc>
@@ -788,7 +788,7 @@
               <w:spacing w:after="0" w:line="240" w:lineRule="auto"/>
             </w:pPr>
             <w:r>
-              <w:t>16</w:t>
+              <w:t>20</w:t>
             </w:r>
           </w:p>
         </w:tc>
@@ -1829,7 +1829,7 @@
           <w:noProof/>
         </w:rPr>
         <w:drawing>
-          <wp:inline distT="0" distB="0" distL="0" distR="0" wp14:anchorId="2A92C928" wp14:editId="01A75EBF">
+          <wp:inline distT="0" distB="0" distL="0" distR="0" wp14:anchorId="2A92C928" wp14:editId="026B6A59">
             <wp:extent cx="3641424" cy="1638449"/>
             <wp:effectExtent l="19050" t="19050" r="16510" b="19050"/>
             <wp:docPr id="13" name="Imagem 13" descr="Interface gráfica do usuário, Aplicativo&#10;&#10;O conteúdo gerado por IA pode estar incorreto."/>
@@ -1973,7 +1973,7 @@
           <w:noProof/>
         </w:rPr>
         <w:drawing>
-          <wp:inline distT="0" distB="0" distL="0" distR="0" wp14:anchorId="7BDCC2E4" wp14:editId="27910631">
+          <wp:inline distT="0" distB="0" distL="0" distR="0" wp14:anchorId="7BDCC2E4" wp14:editId="23E77B21">
             <wp:extent cx="3641424" cy="1657290"/>
             <wp:effectExtent l="19050" t="19050" r="16510" b="19685"/>
             <wp:docPr id="1526142082" name="Imagem 1526142082" descr="Interface gráfica do usuário, Aplicativo&#10;&#10;O conteúdo gerado por IA pode estar incorreto."/>
@@ -2105,7 +2105,7 @@
           <w:noProof/>
         </w:rPr>
         <w:drawing>
-          <wp:inline distT="0" distB="0" distL="0" distR="0" wp14:anchorId="76D5E1FE" wp14:editId="6D9C7DBF">
+          <wp:inline distT="0" distB="0" distL="0" distR="0" wp14:anchorId="76D5E1FE" wp14:editId="70FFE455">
             <wp:extent cx="3641424" cy="2200987"/>
             <wp:effectExtent l="19050" t="19050" r="16510" b="27940"/>
             <wp:docPr id="189144265" name="Imagem 189144265" descr="Interface gráfica do usuário, Texto, Aplicativo, Site&#10;&#10;O conteúdo gerado por IA pode estar incorreto."/>
@@ -7282,6 +7282,25 @@
 </file>
 
 <file path=customXml/item1.xml><?xml version="1.0" encoding="utf-8"?>
+<p:properties xmlns:p="http://schemas.microsoft.com/office/2006/metadata/properties" xmlns:xsi="http://www.w3.org/2001/XMLSchema-instance" xmlns:pc="http://schemas.microsoft.com/office/infopath/2007/PartnerControls">
+  <documentManagement/>
+</p:properties>
+</file>
+
+<file path=customXml/item2.xml><?xml version="1.0" encoding="utf-8"?>
+<?mso-contentType ?>
+<FormTemplates xmlns="http://schemas.microsoft.com/sharepoint/v3/contenttype/forms">
+  <Display>DocumentLibraryForm</Display>
+  <Edit>DocumentLibraryForm</Edit>
+  <New>DocumentLibraryForm</New>
+</FormTemplates>
+</file>
+
+<file path=customXml/item3.xml><?xml version="1.0" encoding="utf-8"?>
+<b:Sources xmlns:b="http://schemas.openxmlformats.org/officeDocument/2006/bibliography" xmlns="http://schemas.openxmlformats.org/officeDocument/2006/bibliography" SelectedStyle="\APA.XSL" StyleName="APA"/>
+</file>
+
+<file path=customXml/item4.xml><?xml version="1.0" encoding="utf-8"?>
 <ct:contentTypeSchema xmlns:ct="http://schemas.microsoft.com/office/2006/metadata/contentType" xmlns:ma="http://schemas.microsoft.com/office/2006/metadata/properties/metaAttributes" ct:_="" ma:_="" ma:contentTypeName="Documento" ma:contentTypeID="0x010100B37008164333CE47B7554A23BF4CE40A" ma:contentTypeVersion="0" ma:contentTypeDescription="Crie um novo documento." ma:contentTypeScope="" ma:versionID="1ac3350bdf74d0e717bf911788fb6e9e">
   <xsd:schema xmlns:xsd="http://www.w3.org/2001/XMLSchema" xmlns:xs="http://www.w3.org/2001/XMLSchema" xmlns:p="http://schemas.microsoft.com/office/2006/metadata/properties" targetNamespace="http://schemas.microsoft.com/office/2006/metadata/properties" ma:root="true" ma:fieldsID="e257547f92819c86ae4143fe76bb6c5b">
     <xsd:element name="properties">
@@ -7395,26 +7414,32 @@
 </ct:contentTypeSchema>
 </file>
 
-<file path=customXml/item2.xml><?xml version="1.0" encoding="utf-8"?>
-<b:Sources xmlns:b="http://schemas.openxmlformats.org/officeDocument/2006/bibliography" xmlns="http://schemas.openxmlformats.org/officeDocument/2006/bibliography" SelectedStyle="\APA.XSL" StyleName="APA"/>
+<file path=customXml/itemProps1.xml><?xml version="1.0" encoding="utf-8"?>
+<ds:datastoreItem xmlns:ds="http://schemas.openxmlformats.org/officeDocument/2006/customXml" ds:itemID="{0028EFB7-3706-477C-BC22-76AF0C752638}">
+  <ds:schemaRefs>
+    <ds:schemaRef ds:uri="http://schemas.microsoft.com/office/2006/metadata/properties"/>
+    <ds:schemaRef ds:uri="http://schemas.microsoft.com/office/infopath/2007/PartnerControls"/>
+  </ds:schemaRefs>
+</ds:datastoreItem>
 </file>
 
-<file path=customXml/item3.xml><?xml version="1.0" encoding="utf-8"?>
-<?mso-contentType ?>
-<FormTemplates xmlns="http://schemas.microsoft.com/sharepoint/v3/contenttype/forms">
-  <Display>DocumentLibraryForm</Display>
-  <Edit>DocumentLibraryForm</Edit>
-  <New>DocumentLibraryForm</New>
-</FormTemplates>
+<file path=customXml/itemProps2.xml><?xml version="1.0" encoding="utf-8"?>
+<ds:datastoreItem xmlns:ds="http://schemas.openxmlformats.org/officeDocument/2006/customXml" ds:itemID="{0876BD9A-9CA5-48C2-BF8E-F2DECFB0FD38}">
+  <ds:schemaRefs>
+    <ds:schemaRef ds:uri="http://schemas.microsoft.com/sharepoint/v3/contenttype/forms"/>
+  </ds:schemaRefs>
+</ds:datastoreItem>
 </file>
 
-<file path=customXml/item4.xml><?xml version="1.0" encoding="utf-8"?>
-<p:properties xmlns:p="http://schemas.microsoft.com/office/2006/metadata/properties" xmlns:xsi="http://www.w3.org/2001/XMLSchema-instance" xmlns:pc="http://schemas.microsoft.com/office/infopath/2007/PartnerControls">
-  <documentManagement/>
-</p:properties>
+<file path=customXml/itemProps3.xml><?xml version="1.0" encoding="utf-8"?>
+<ds:datastoreItem xmlns:ds="http://schemas.openxmlformats.org/officeDocument/2006/customXml" ds:itemID="{3AFDB3D7-AF13-49DE-8338-727EAC00E976}">
+  <ds:schemaRefs>
+    <ds:schemaRef ds:uri="http://schemas.openxmlformats.org/officeDocument/2006/bibliography"/>
+  </ds:schemaRefs>
+</ds:datastoreItem>
 </file>
 
-<file path=customXml/itemProps1.xml><?xml version="1.0" encoding="utf-8"?>
+<file path=customXml/itemProps4.xml><?xml version="1.0" encoding="utf-8"?>
 <ds:datastoreItem xmlns:ds="http://schemas.openxmlformats.org/officeDocument/2006/customXml" ds:itemID="{EA1501F1-8D64-4161-ACF2-581550DAF0E9}">
   <ds:schemaRefs>
     <ds:schemaRef ds:uri="http://schemas.microsoft.com/office/2006/metadata/contentType"/>
@@ -7428,29 +7453,4 @@
     <ds:schemaRef ds:uri="http://schemas.microsoft.com/office/infopath/2007/PartnerControls"/>
   </ds:schemaRefs>
 </ds:datastoreItem>
-</file>
-
-<file path=customXml/itemProps2.xml><?xml version="1.0" encoding="utf-8"?>
-<ds:datastoreItem xmlns:ds="http://schemas.openxmlformats.org/officeDocument/2006/customXml" ds:itemID="{3AFDB3D7-AF13-49DE-8338-727EAC00E976}">
-  <ds:schemaRefs>
-    <ds:schemaRef ds:uri="http://schemas.openxmlformats.org/officeDocument/2006/bibliography"/>
-  </ds:schemaRefs>
-</ds:datastoreItem>
-</file>
-
-<file path=customXml/itemProps3.xml><?xml version="1.0" encoding="utf-8"?>
-<ds:datastoreItem xmlns:ds="http://schemas.openxmlformats.org/officeDocument/2006/customXml" ds:itemID="{0876BD9A-9CA5-48C2-BF8E-F2DECFB0FD38}">
-  <ds:schemaRefs>
-    <ds:schemaRef ds:uri="http://schemas.microsoft.com/sharepoint/v3/contenttype/forms"/>
-  </ds:schemaRefs>
-</ds:datastoreItem>
-</file>
-
-<file path=customXml/itemProps4.xml><?xml version="1.0" encoding="utf-8"?>
-<ds:datastoreItem xmlns:ds="http://schemas.openxmlformats.org/officeDocument/2006/customXml" ds:itemID="{0028EFB7-3706-477C-BC22-76AF0C752638}">
-  <ds:schemaRefs>
-    <ds:schemaRef ds:uri="http://schemas.microsoft.com/office/2006/metadata/properties"/>
-    <ds:schemaRef ds:uri="http://schemas.microsoft.com/office/infopath/2007/PartnerControls"/>
-  </ds:schemaRefs>
-</ds:datastoreItem>
 </file>
</xml_diff>